<commit_message>
add canada and us basel iii implementation timeline
</commit_message>
<xml_diff>
--- a/doc/draft.docx
+++ b/doc/draft.docx
@@ -3,11 +3,6 @@
 <w:document xmlns:wpc="http://schemas.microsoft.com/office/word/2010/wordprocessingCanvas" xmlns:cx="http://schemas.microsoft.com/office/drawing/2014/chartex" xmlns:cx1="http://schemas.microsoft.com/office/drawing/2015/9/8/chartex" xmlns:cx2="http://schemas.microsoft.com/office/drawing/2015/10/21/chartex" xmlns:cx3="http://schemas.microsoft.com/office/drawing/2016/5/9/chartex" xmlns:cx4="http://schemas.microsoft.com/office/drawing/2016/5/10/chartex" xmlns:cx5="http://schemas.microsoft.com/office/drawing/2016/5/11/chartex" xmlns:cx6="http://schemas.microsoft.com/office/drawing/2016/5/12/chartex" xmlns:cx7="http://schemas.microsoft.com/office/drawing/2016/5/13/chartex" xmlns:cx8="http://schemas.microsoft.com/office/drawing/2016/5/14/chartex" xmlns:mc="http://schemas.openxmlformats.org/markup-compatibility/2006" xmlns:aink="http://schemas.microsoft.com/office/drawing/2016/ink" xmlns:am3d="http://schemas.microsoft.com/office/drawing/2017/model3d" xmlns:o="urn:schemas-microsoft-com:office:office" xmlns:oel="http://schemas.microsoft.com/office/2019/extlst" xmlns:r="http://schemas.openxmlformats.org/officeDocument/2006/relationships" xmlns:m="http://schemas.openxmlformats.org/officeDocument/2006/math" xmlns:v="urn:schemas-microsoft-com:vml" xmlns:wp14="http://schemas.microsoft.com/office/word/2010/wordprocessingDrawing" xmlns:wp="http://schemas.openxmlformats.org/drawingml/2006/wordprocessingDrawing" xmlns:w10="urn:schemas-microsoft-com:office:word" xmlns:w="http://schemas.openxmlformats.org/wordprocessingml/2006/main" xmlns:w14="http://schemas.microsoft.com/office/word/2010/wordml" xmlns:w15="http://schemas.microsoft.com/office/word/2012/wordml" xmlns:w16cex="http://schemas.microsoft.com/office/word/2018/wordml/cex" xmlns:w16cid="http://schemas.microsoft.com/office/word/2016/wordml/cid" xmlns:w16="http://schemas.microsoft.com/office/word/2018/wordml" xmlns:w16du="http://schemas.microsoft.com/office/word/2023/wordml/word16du" xmlns:w16sdtdh="http://schemas.microsoft.com/office/word/2020/wordml/sdtdatahash" xmlns:w16se="http://schemas.microsoft.com/office/word/2015/wordml/symex" xmlns:wpg="http://schemas.microsoft.com/office/word/2010/wordprocessingGroup" xmlns:wpi="http://schemas.microsoft.com/office/word/2010/wordprocessingInk" xmlns:wne="http://schemas.microsoft.com/office/word/2006/wordml" xmlns:wps="http://schemas.microsoft.com/office/word/2010/wordprocessingShape" mc:Ignorable="w14 w15 w16se w16cid w16 w16cex w16sdtdh w16du wp14">
   <w:body>
     <w:p>
-      <w:pPr>
-        <w:rPr>
-          <w:rFonts w:hint="eastAsia"/>
-        </w:rPr>
-      </w:pPr>
       <w:r>
         <w:rPr>
           <w:lang w:val="en-US"/>
@@ -189,19 +184,7 @@
         <w:rPr>
           <w:lang w:val="en-US"/>
         </w:rPr>
-        <w:t xml:space="preserve"> (</w:t>
-      </w:r>
-      <w:r>
-        <w:rPr>
-          <w:lang w:val="en-US"/>
-        </w:rPr>
-        <w:t>Barclays</w:t>
-      </w:r>
-      <w:r>
-        <w:rPr>
-          <w:lang w:val="en-US"/>
-        </w:rPr>
-        <w:t>)</w:t>
+        <w:t xml:space="preserve"> (Barclays)</w:t>
       </w:r>
     </w:p>
     <w:p>
@@ -290,13 +273,7 @@
         <w:rPr>
           <w:lang w:val="en-US"/>
         </w:rPr>
-        <w:t xml:space="preserve"> </w:t>
-      </w:r>
-      <w:r>
-        <w:rPr>
-          <w:lang w:val="en-US"/>
-        </w:rPr>
-        <w:t>)</w:t>
+        <w:t xml:space="preserve"> )</w:t>
       </w:r>
       <w:proofErr w:type="gramEnd"/>
     </w:p>
@@ -347,6 +324,140 @@
           <w:lang w:val="en-US"/>
         </w:rPr>
         <w:t>)</w:t>
+      </w:r>
+    </w:p>
+    <w:p>
+      <w:pPr>
+        <w:rPr>
+          <w:lang w:val="en-US"/>
+        </w:rPr>
+      </w:pPr>
+    </w:p>
+    <w:p>
+      <w:pPr>
+        <w:rPr>
+          <w:lang w:val="en-US"/>
+        </w:rPr>
+      </w:pPr>
+    </w:p>
+    <w:p>
+      <w:pPr>
+        <w:rPr>
+          <w:lang w:val="en-US"/>
+        </w:rPr>
+      </w:pPr>
+      <w:r>
+        <w:rPr>
+          <w:lang w:val="en-US"/>
+        </w:rPr>
+        <w:t>Canada: completed in 2014Q1</w:t>
+      </w:r>
+    </w:p>
+    <w:p>
+      <w:pPr>
+        <w:rPr>
+          <w:lang w:val="en-US"/>
+        </w:rPr>
+      </w:pPr>
+      <w:r>
+        <w:rPr>
+          <w:lang w:val="en-US"/>
+        </w:rPr>
+        <w:drawing>
+          <wp:inline distT="0" distB="0" distL="0" distR="0" wp14:anchorId="4D77A4F4" wp14:editId="0EE73D27">
+            <wp:extent cx="5943600" cy="1934210"/>
+            <wp:effectExtent l="0" t="0" r="0" b="0"/>
+            <wp:docPr id="135727289" name="Picture 1" descr="A graph with numbers and numbers&#10;&#10;Description automatically generated"/>
+            <wp:cNvGraphicFramePr>
+              <a:graphicFrameLocks xmlns:a="http://schemas.openxmlformats.org/drawingml/2006/main" noChangeAspect="1"/>
+            </wp:cNvGraphicFramePr>
+            <a:graphic xmlns:a="http://schemas.openxmlformats.org/drawingml/2006/main">
+              <a:graphicData uri="http://schemas.openxmlformats.org/drawingml/2006/picture">
+                <pic:pic xmlns:pic="http://schemas.openxmlformats.org/drawingml/2006/picture">
+                  <pic:nvPicPr>
+                    <pic:cNvPr id="135727289" name="Picture 1" descr="A graph with numbers and numbers&#10;&#10;Description automatically generated"/>
+                    <pic:cNvPicPr/>
+                  </pic:nvPicPr>
+                  <pic:blipFill>
+                    <a:blip r:embed="rId4"/>
+                    <a:stretch>
+                      <a:fillRect/>
+                    </a:stretch>
+                  </pic:blipFill>
+                  <pic:spPr>
+                    <a:xfrm>
+                      <a:off x="0" y="0"/>
+                      <a:ext cx="5943600" cy="1934210"/>
+                    </a:xfrm>
+                    <a:prstGeom prst="rect">
+                      <a:avLst/>
+                    </a:prstGeom>
+                  </pic:spPr>
+                </pic:pic>
+              </a:graphicData>
+            </a:graphic>
+          </wp:inline>
+        </w:drawing>
+      </w:r>
+    </w:p>
+    <w:p>
+      <w:pPr>
+        <w:rPr>
+          <w:lang w:val="en-US"/>
+        </w:rPr>
+      </w:pPr>
+      <w:r>
+        <w:rPr>
+          <w:lang w:val="en-US"/>
+        </w:rPr>
+        <w:t>US: completed in 2018Q1</w:t>
+      </w:r>
+    </w:p>
+    <w:p>
+      <w:pPr>
+        <w:rPr>
+          <w:lang w:val="en-US"/>
+        </w:rPr>
+      </w:pPr>
+      <w:r>
+        <w:rPr>
+          <w:lang w:val="en-US"/>
+        </w:rPr>
+        <w:drawing>
+          <wp:inline distT="0" distB="0" distL="0" distR="0" wp14:anchorId="1C291963" wp14:editId="3D1920B5">
+            <wp:extent cx="5943600" cy="1934210"/>
+            <wp:effectExtent l="0" t="0" r="0" b="0"/>
+            <wp:docPr id="1066913498" name="Picture 1" descr="A screenshot of a table&#10;&#10;Description automatically generated"/>
+            <wp:cNvGraphicFramePr>
+              <a:graphicFrameLocks xmlns:a="http://schemas.openxmlformats.org/drawingml/2006/main" noChangeAspect="1"/>
+            </wp:cNvGraphicFramePr>
+            <a:graphic xmlns:a="http://schemas.openxmlformats.org/drawingml/2006/main">
+              <a:graphicData uri="http://schemas.openxmlformats.org/drawingml/2006/picture">
+                <pic:pic xmlns:pic="http://schemas.openxmlformats.org/drawingml/2006/picture">
+                  <pic:nvPicPr>
+                    <pic:cNvPr id="1066913498" name="Picture 1" descr="A screenshot of a table&#10;&#10;Description automatically generated"/>
+                    <pic:cNvPicPr/>
+                  </pic:nvPicPr>
+                  <pic:blipFill>
+                    <a:blip r:embed="rId5"/>
+                    <a:stretch>
+                      <a:fillRect/>
+                    </a:stretch>
+                  </pic:blipFill>
+                  <pic:spPr>
+                    <a:xfrm>
+                      <a:off x="0" y="0"/>
+                      <a:ext cx="5943600" cy="1934210"/>
+                    </a:xfrm>
+                    <a:prstGeom prst="rect">
+                      <a:avLst/>
+                    </a:prstGeom>
+                  </pic:spPr>
+                </pic:pic>
+              </a:graphicData>
+            </a:graphic>
+          </wp:inline>
+        </w:drawing>
       </w:r>
     </w:p>
     <w:sectPr>
@@ -962,6 +1073,7 @@
   <w:style w:type="character" w:default="1" w:styleId="DefaultParagraphFont">
     <w:name w:val="Default Paragraph Font"/>
     <w:uiPriority w:val="1"/>
+    <w:semiHidden/>
     <w:unhideWhenUsed/>
   </w:style>
   <w:style w:type="table" w:default="1" w:styleId="TableNormal">

</xml_diff>